<commit_message>
slight edits to report
</commit_message>
<xml_diff>
--- a/Labs/Lab 6/Lab 6 Report.docx
+++ b/Labs/Lab 6/Lab 6 Report.docx
@@ -66,7 +66,13 @@
     <w:p/>
     <w:p>
       <w:r>
-        <w:t xml:space="preserve">For our implementation, we used the 3D distance between the values in the R, G, and B color bands to find clusters that were similar in color. </w:t>
+        <w:t>For our implementation, we used the 3D</w:t>
+      </w:r>
+      <w:r>
+        <w:t xml:space="preserve"> Euclidian</w:t>
+      </w:r>
+      <w:r>
+        <w:t xml:space="preserve"> distance between the values in the R, G, and B color bands to find clusters that were similar in color. </w:t>
       </w:r>
     </w:p>
     <w:p>
@@ -365,16 +371,22 @@
     </w:p>
     <w:p>
       <w:r>
-        <w:t xml:space="preserve">One way that we could improve our algorithm would be to use a different measure of clustering than RGB color bands – perhaps LST or HSV would work better. In addition, </w:t>
-      </w:r>
-      <w:r>
-        <w:t xml:space="preserve">we could use </w:t>
-      </w:r>
-      <w:r>
-        <w:t xml:space="preserve">physical proximity and edges in addition to color to cluster areas together. </w:t>
+        <w:t xml:space="preserve">One way that we could improve our algorithm would be to use a different measure of clustering than RGB color bands – perhaps LST or HSV would work better. </w:t>
+      </w:r>
+      <w:r>
+        <w:t>Finally</w:t>
       </w:r>
       <w:bookmarkStart w:id="0" w:name="_GoBack"/>
       <w:bookmarkEnd w:id="0"/>
+      <w:r>
+        <w:t xml:space="preserve">, </w:t>
+      </w:r>
+      <w:r>
+        <w:t xml:space="preserve">we could use </w:t>
+      </w:r>
+      <w:r>
+        <w:t xml:space="preserve">physical proximity and edges in addition to color to cluster areas together. </w:t>
+      </w:r>
     </w:p>
     <w:sectPr>
       <w:pgSz w:w="12240" w:h="15840"/>

</xml_diff>